<commit_message>
Final informe parte 2
</commit_message>
<xml_diff>
--- a/Entrega Auditoria.docx
+++ b/Entrega Auditoria.docx
@@ -18,23 +18,7 @@
           <w:rFonts w:ascii="ArialMT" w:hAnsi="ArialMT" w:cs="ArialMT"/>
           <w:kern w:val="0"/>
         </w:rPr>
-        <w:t xml:space="preserve">2.- Entregar los resultados de la Guía 2 de la materia de </w:t>
-      </w:r>
-      <w:proofErr w:type="spellStart"/>
-      <w:r>
-        <w:rPr>
-          <w:rFonts w:ascii="ArialMT" w:hAnsi="ArialMT" w:cs="ArialMT"/>
-          <w:kern w:val="0"/>
-        </w:rPr>
-        <w:t>Sniffer</w:t>
-      </w:r>
-      <w:proofErr w:type="spellEnd"/>
-      <w:r>
-        <w:rPr>
-          <w:rFonts w:ascii="ArialMT" w:hAnsi="ArialMT" w:cs="ArialMT"/>
-          <w:kern w:val="0"/>
-        </w:rPr>
-        <w:t>, indicando</w:t>
+        <w:t>2.- Entregar los resultados de la Guía 2 de la materia de Sniffer, indicando</w:t>
       </w:r>
     </w:p>
     <w:p>
@@ -103,24 +87,8 @@
           <w:rFonts w:ascii="Calibri" w:hAnsi="Calibri" w:cs="Calibri"/>
           <w:kern w:val="0"/>
         </w:rPr>
-        <w:t>Guía 2</w:t>
-      </w:r>
-      <w:r>
-        <w:rPr>
-          <w:rFonts w:ascii="Calibri" w:hAnsi="Calibri" w:cs="Calibri"/>
-          <w:kern w:val="0"/>
-        </w:rPr>
-        <w:t xml:space="preserve"> </w:t>
-      </w:r>
-      <w:proofErr w:type="spellStart"/>
-      <w:r>
-        <w:rPr>
-          <w:rFonts w:ascii="Calibri" w:hAnsi="Calibri" w:cs="Calibri"/>
-          <w:kern w:val="0"/>
-        </w:rPr>
-        <w:t>Sniffer</w:t>
-      </w:r>
-      <w:proofErr w:type="spellEnd"/>
+        <w:t>Guía 2 Sniffer</w:t>
+      </w:r>
     </w:p>
     <w:p>
       <w:pPr>
@@ -138,7 +106,35 @@
           <w:rFonts w:ascii="Calibri" w:hAnsi="Calibri" w:cs="Calibri"/>
           <w:kern w:val="0"/>
         </w:rPr>
-        <w:t>Una importante organización sospecha de ciertas negligencias en el equipo de Ingeniería de</w:t>
+        <w:t xml:space="preserve">Una </w:t>
+      </w:r>
+      <w:r>
+        <w:rPr>
+          <w:rFonts w:ascii="Calibri" w:hAnsi="Calibri" w:cs="Calibri"/>
+          <w:kern w:val="0"/>
+        </w:rPr>
+        <w:t>importante</w:t>
+      </w:r>
+      <w:r>
+        <w:rPr>
+          <w:rFonts w:ascii="Calibri" w:hAnsi="Calibri" w:cs="Calibri"/>
+          <w:kern w:val="0"/>
+        </w:rPr>
+        <w:t xml:space="preserve"> organización sospecha de ciertas negligencias en el equipo de Ingeniería de</w:t>
+      </w:r>
+      <w:r>
+        <w:rPr>
+          <w:rFonts w:ascii="Calibri" w:hAnsi="Calibri" w:cs="Calibri"/>
+          <w:kern w:val="0"/>
+        </w:rPr>
+        <w:t xml:space="preserve"> </w:t>
+      </w:r>
+      <w:r>
+        <w:rPr>
+          <w:rFonts w:ascii="Calibri" w:hAnsi="Calibri" w:cs="Calibri"/>
+          <w:kern w:val="0"/>
+        </w:rPr>
+        <w:t>Sistemas y Redes que tiene a cargo la administración de la infraestructura productiva TIC.</w:t>
       </w:r>
     </w:p>
     <w:p>
@@ -157,7 +153,7 @@
           <w:rFonts w:ascii="Calibri" w:hAnsi="Calibri" w:cs="Calibri"/>
           <w:kern w:val="0"/>
         </w:rPr>
-        <w:t>Sistemas y Redes que tiene a cargo la administración de la infraestructura productiva TIC.</w:t>
+        <w:t>Usando las herramientas de auditorías vistas en clases, verifique los servicios que poseen</w:t>
       </w:r>
     </w:p>
     <w:p>
@@ -176,25 +172,6 @@
           <w:rFonts w:ascii="Calibri" w:hAnsi="Calibri" w:cs="Calibri"/>
           <w:kern w:val="0"/>
         </w:rPr>
-        <w:t>Usando las herramientas de auditorías vistas en clases, verifique los servicios que poseen</w:t>
-      </w:r>
-    </w:p>
-    <w:p>
-      <w:pPr>
-        <w:autoSpaceDE w:val="0"/>
-        <w:autoSpaceDN w:val="0"/>
-        <w:adjustRightInd w:val="0"/>
-        <w:spacing w:after="0" w:line="240" w:lineRule="auto"/>
-        <w:rPr>
-          <w:rFonts w:ascii="Calibri" w:hAnsi="Calibri" w:cs="Calibri"/>
-          <w:kern w:val="0"/>
-        </w:rPr>
-      </w:pPr>
-      <w:r>
-        <w:rPr>
-          <w:rFonts w:ascii="Calibri" w:hAnsi="Calibri" w:cs="Calibri"/>
-          <w:kern w:val="0"/>
-        </w:rPr>
         <w:t>los servidores 10.150.45.201 y la 10.150.45.202, mediante una escucha pasiva analice los</w:t>
       </w:r>
     </w:p>
@@ -209,96 +186,2021 @@
     </w:p>
     <w:p/>
     <w:p>
+      <w:r>
+        <w:t>ip.addr == 10.150.45.201 or ip.addr == 10.150.45.202</w:t>
+      </w:r>
+    </w:p>
+    <w:p/>
+    <w:p/>
+    <w:p/>
+    <w:p/>
+    <w:p/>
+    <w:p/>
+    <w:p/>
+    <w:p/>
+    <w:p/>
+    <w:p/>
+    <w:p/>
+    <w:p/>
+    <w:p/>
+    <w:p/>
+    <w:p/>
+    <w:p>
+      <w:r>
+        <w:br w:type="page"/>
+      </w:r>
+    </w:p>
+    <w:p>
       <w:pPr>
         <w:rPr>
-          <w:lang w:val="en-US"/>
+          <w:b/>
+          <w:bCs/>
         </w:rPr>
       </w:pPr>
-      <w:proofErr w:type="spellStart"/>
       <w:r>
         <w:rPr>
-          <w:lang w:val="en-US"/>
+          <w:b/>
+          <w:bCs/>
         </w:rPr>
-        <w:t>ip.addr</w:t>
-      </w:r>
-      <w:proofErr w:type="spellEnd"/>
-      <w:r>
+        <w:lastRenderedPageBreak/>
+        <w:t>Introducción</w:t>
+      </w:r>
+    </w:p>
+    <w:p>
+      <w:r>
+        <w:t>Este informe detalla los servicios activos y los posibles problemas de seguridad identificados en los servidores 10.150.45.201 y 10.150.45.202 mediante una escucha pasiva utilizando Wireshark.</w:t>
+      </w:r>
+    </w:p>
+    <w:p>
+      <w:pPr>
         <w:rPr>
-          <w:lang w:val="en-US"/>
+          <w:b/>
+          <w:bCs/>
         </w:rPr>
-        <w:t xml:space="preserve"> == 10.150.45.201 or </w:t>
-      </w:r>
-      <w:proofErr w:type="spellStart"/>
-      <w:r>
+      </w:pPr>
+    </w:p>
+    <w:p>
+      <w:pPr>
         <w:rPr>
-          <w:lang w:val="en-US"/>
+          <w:b/>
+          <w:bCs/>
         </w:rPr>
-        <w:t>ip.addr</w:t>
-      </w:r>
-      <w:proofErr w:type="spellEnd"/>
+      </w:pPr>
       <w:r>
         <w:rPr>
-          <w:lang w:val="en-US"/>
+          <w:b/>
+          <w:bCs/>
         </w:rPr>
-        <w:t xml:space="preserve"> == 10.150.45.202</w:t>
+        <w:t>Metodología</w:t>
+      </w:r>
+    </w:p>
+    <w:p>
+      <w:pPr>
+        <w:pStyle w:val="Prrafodelista"/>
+        <w:numPr>
+          <w:ilvl w:val="0"/>
+          <w:numId w:val="4"/>
+        </w:numPr>
+      </w:pPr>
+      <w:r>
+        <w:t>Se utilizó Wireshark para capturar y analizar el tráfico de red</w:t>
+      </w:r>
+      <w:r>
+        <w:t xml:space="preserve"> de forma pasiva y con el permiso adecuado para la captura de paquetes</w:t>
+      </w:r>
+      <w:r>
+        <w:t>.</w:t>
+      </w:r>
+    </w:p>
+    <w:p>
+      <w:pPr>
+        <w:pStyle w:val="Prrafodelista"/>
+        <w:numPr>
+          <w:ilvl w:val="0"/>
+          <w:numId w:val="4"/>
+        </w:numPr>
+      </w:pPr>
+      <w:r>
+        <w:t>Los filtros de captura se configuraron para centrarse en las IPs</w:t>
+      </w:r>
+      <w:r>
+        <w:t>:</w:t>
+      </w:r>
+    </w:p>
+    <w:p>
+      <w:pPr>
+        <w:pStyle w:val="Prrafodelista"/>
+        <w:numPr>
+          <w:ilvl w:val="0"/>
+          <w:numId w:val="1"/>
+        </w:numPr>
+      </w:pPr>
+      <w:r>
+        <w:t>1</w:t>
+      </w:r>
+      <w:r>
+        <w:t xml:space="preserve">0.150.45.201 </w:t>
+      </w:r>
+    </w:p>
+    <w:p>
+      <w:pPr>
+        <w:pStyle w:val="Prrafodelista"/>
+        <w:numPr>
+          <w:ilvl w:val="0"/>
+          <w:numId w:val="1"/>
+        </w:numPr>
+      </w:pPr>
+      <w:r>
+        <w:t>10.150.45.202.</w:t>
+      </w:r>
+    </w:p>
+    <w:p>
+      <w:pPr>
+        <w:pStyle w:val="Prrafodelista"/>
+        <w:numPr>
+          <w:ilvl w:val="0"/>
+          <w:numId w:val="6"/>
+        </w:numPr>
+      </w:pPr>
+      <w:r>
+        <w:t xml:space="preserve">Se </w:t>
+      </w:r>
+      <w:r>
+        <w:t xml:space="preserve">creo y </w:t>
+      </w:r>
+      <w:r>
+        <w:t>analiz</w:t>
+      </w:r>
+      <w:r>
+        <w:t>o</w:t>
+      </w:r>
+      <w:r>
+        <w:t xml:space="preserve"> los puertos y protocolos </w:t>
+      </w:r>
+      <w:r>
+        <w:t xml:space="preserve">nombrados a continuación </w:t>
+      </w:r>
+      <w:r>
+        <w:t>para identificar servicios activos y potenciales vulnerabilidades.</w:t>
+      </w:r>
+    </w:p>
+    <w:p>
+      <w:pPr>
+        <w:pStyle w:val="Prrafodelista"/>
+        <w:ind w:left="360"/>
+      </w:pPr>
+    </w:p>
+    <w:p>
+      <w:pPr>
+        <w:pStyle w:val="Prrafodelista"/>
+        <w:numPr>
+          <w:ilvl w:val="0"/>
+          <w:numId w:val="2"/>
+        </w:numPr>
+      </w:pPr>
+      <w:r>
+        <w:t>Ping (ICMP</w:t>
+      </w:r>
+      <w:r>
+        <w:t>)</w:t>
+      </w:r>
+    </w:p>
+    <w:p>
+      <w:r>
+        <w:t>La comunicación ICMP se ha realizado con éxito entre la dirección IP 10.145.21.133 y</w:t>
+      </w:r>
+      <w:r>
+        <w:t xml:space="preserve"> </w:t>
+      </w:r>
+      <w:r>
+        <w:t>los servidores 10.150.45.201 y 10.150.45.202</w:t>
+      </w:r>
+      <w:r>
+        <w:t>. Este se realizó con el fin de Asegurar que existe una conexión a las IPs</w:t>
+      </w:r>
+      <w:r>
+        <w:t>.</w:t>
+      </w:r>
+    </w:p>
+    <w:p>
+      <w:r>
+        <w:t xml:space="preserve">Posible Problema de Seguridad: Aunque el ICMP es útil para la administración de red, puede ser explotado en ataques de tipo "Ping Flood". </w:t>
+      </w:r>
+    </w:p>
+    <w:p>
+      <w:r>
+        <w:t>10.150.45.201</w:t>
+      </w:r>
+    </w:p>
+    <w:p>
+      <w:r>
+        <w:drawing>
+          <wp:inline distT="0" distB="0" distL="0" distR="0" wp14:anchorId="5155A3B0" wp14:editId="702AEC15">
+            <wp:extent cx="5612130" cy="1091565"/>
+            <wp:effectExtent l="0" t="0" r="7620" b="0"/>
+            <wp:docPr id="1336445787" name="Imagen 1" descr="Captura de pantalla de computadora&#10;&#10;Descripción generada automáticamente"/>
+            <wp:cNvGraphicFramePr>
+              <a:graphicFrameLocks xmlns:a="http://schemas.openxmlformats.org/drawingml/2006/main" noChangeAspect="1"/>
+            </wp:cNvGraphicFramePr>
+            <a:graphic xmlns:a="http://schemas.openxmlformats.org/drawingml/2006/main">
+              <a:graphicData uri="http://schemas.openxmlformats.org/drawingml/2006/picture">
+                <pic:pic xmlns:pic="http://schemas.openxmlformats.org/drawingml/2006/picture">
+                  <pic:nvPicPr>
+                    <pic:cNvPr id="1336445787" name="Imagen 1" descr="Captura de pantalla de computadora&#10;&#10;Descripción generada automáticamente"/>
+                    <pic:cNvPicPr/>
+                  </pic:nvPicPr>
+                  <pic:blipFill>
+                    <a:blip r:embed="rId5"/>
+                    <a:stretch>
+                      <a:fillRect/>
+                    </a:stretch>
+                  </pic:blipFill>
+                  <pic:spPr>
+                    <a:xfrm>
+                      <a:off x="0" y="0"/>
+                      <a:ext cx="5612130" cy="1091565"/>
+                    </a:xfrm>
+                    <a:prstGeom prst="rect">
+                      <a:avLst/>
+                    </a:prstGeom>
+                  </pic:spPr>
+                </pic:pic>
+              </a:graphicData>
+            </a:graphic>
+          </wp:inline>
+        </w:drawing>
+      </w:r>
+    </w:p>
+    <w:p>
+      <w:r>
+        <w:t>10.150.45.202</w:t>
+      </w:r>
+    </w:p>
+    <w:p>
+      <w:r>
+        <w:drawing>
+          <wp:inline distT="0" distB="0" distL="0" distR="0" wp14:anchorId="0B2B8E85" wp14:editId="5E2D0F46">
+            <wp:extent cx="5612130" cy="1169035"/>
+            <wp:effectExtent l="0" t="0" r="7620" b="0"/>
+            <wp:docPr id="961801225" name="Imagen 1" descr="Captura de pantalla de computadora&#10;&#10;Descripción generada automáticamente"/>
+            <wp:cNvGraphicFramePr>
+              <a:graphicFrameLocks xmlns:a="http://schemas.openxmlformats.org/drawingml/2006/main" noChangeAspect="1"/>
+            </wp:cNvGraphicFramePr>
+            <a:graphic xmlns:a="http://schemas.openxmlformats.org/drawingml/2006/main">
+              <a:graphicData uri="http://schemas.openxmlformats.org/drawingml/2006/picture">
+                <pic:pic xmlns:pic="http://schemas.openxmlformats.org/drawingml/2006/picture">
+                  <pic:nvPicPr>
+                    <pic:cNvPr id="961801225" name="Imagen 1" descr="Captura de pantalla de computadora&#10;&#10;Descripción generada automáticamente"/>
+                    <pic:cNvPicPr/>
+                  </pic:nvPicPr>
+                  <pic:blipFill>
+                    <a:blip r:embed="rId6"/>
+                    <a:stretch>
+                      <a:fillRect/>
+                    </a:stretch>
+                  </pic:blipFill>
+                  <pic:spPr>
+                    <a:xfrm>
+                      <a:off x="0" y="0"/>
+                      <a:ext cx="5612130" cy="1169035"/>
+                    </a:xfrm>
+                    <a:prstGeom prst="rect">
+                      <a:avLst/>
+                    </a:prstGeom>
+                  </pic:spPr>
+                </pic:pic>
+              </a:graphicData>
+            </a:graphic>
+          </wp:inline>
+        </w:drawing>
+      </w:r>
+    </w:p>
+    <w:p>
+      <w:pPr>
+        <w:pStyle w:val="Prrafodelista"/>
+        <w:numPr>
+          <w:ilvl w:val="0"/>
+          <w:numId w:val="2"/>
+        </w:numPr>
+      </w:pPr>
+      <w:r>
+        <w:lastRenderedPageBreak/>
+        <w:t>Telnet</w:t>
+      </w:r>
+    </w:p>
+    <w:p>
+      <w:r>
+        <w:t xml:space="preserve">Se </w:t>
+      </w:r>
+      <w:r>
+        <w:t xml:space="preserve">creo </w:t>
+      </w:r>
+      <w:r>
+        <w:t>tráfico Telnet en los servidores 10.150.45.201 y 10.150.45.202.</w:t>
+      </w:r>
+    </w:p>
+    <w:p>
+      <w:r>
+        <w:t xml:space="preserve">Posible Problema de Seguridad: Telnet transmite datos, incluidas las credenciales, en texto plano, lo que es un riesgo significativo de seguridad. </w:t>
+      </w:r>
+    </w:p>
+    <w:p>
+      <w:r>
+        <w:t>10.150.45.201</w:t>
+      </w:r>
+    </w:p>
+    <w:p>
+      <w:r>
+        <w:drawing>
+          <wp:inline distT="0" distB="0" distL="0" distR="0" wp14:anchorId="6EA4D66A" wp14:editId="1A495466">
+            <wp:extent cx="5612130" cy="2494280"/>
+            <wp:effectExtent l="0" t="0" r="7620" b="1270"/>
+            <wp:docPr id="1739509044" name="Imagen 1" descr="Captura de pantalla de computadora&#10;&#10;Descripción generada automáticamente"/>
+            <wp:cNvGraphicFramePr>
+              <a:graphicFrameLocks xmlns:a="http://schemas.openxmlformats.org/drawingml/2006/main" noChangeAspect="1"/>
+            </wp:cNvGraphicFramePr>
+            <a:graphic xmlns:a="http://schemas.openxmlformats.org/drawingml/2006/main">
+              <a:graphicData uri="http://schemas.openxmlformats.org/drawingml/2006/picture">
+                <pic:pic xmlns:pic="http://schemas.openxmlformats.org/drawingml/2006/picture">
+                  <pic:nvPicPr>
+                    <pic:cNvPr id="1739509044" name="Imagen 1" descr="Captura de pantalla de computadora&#10;&#10;Descripción generada automáticamente"/>
+                    <pic:cNvPicPr/>
+                  </pic:nvPicPr>
+                  <pic:blipFill>
+                    <a:blip r:embed="rId7"/>
+                    <a:stretch>
+                      <a:fillRect/>
+                    </a:stretch>
+                  </pic:blipFill>
+                  <pic:spPr>
+                    <a:xfrm>
+                      <a:off x="0" y="0"/>
+                      <a:ext cx="5612130" cy="2494280"/>
+                    </a:xfrm>
+                    <a:prstGeom prst="rect">
+                      <a:avLst/>
+                    </a:prstGeom>
+                  </pic:spPr>
+                </pic:pic>
+              </a:graphicData>
+            </a:graphic>
+          </wp:inline>
+        </w:drawing>
+      </w:r>
+    </w:p>
+    <w:p>
+      <w:r>
+        <w:t>10.150.45.202</w:t>
+      </w:r>
+    </w:p>
+    <w:p>
+      <w:r>
+        <w:drawing>
+          <wp:inline distT="0" distB="0" distL="0" distR="0" wp14:anchorId="5ED3C781" wp14:editId="64769E70">
+            <wp:extent cx="5612130" cy="2482850"/>
+            <wp:effectExtent l="0" t="0" r="7620" b="0"/>
+            <wp:docPr id="1256760697" name="Imagen 1" descr="Imagen que contiene Tabla&#10;&#10;Descripción generada automáticamente"/>
+            <wp:cNvGraphicFramePr>
+              <a:graphicFrameLocks xmlns:a="http://schemas.openxmlformats.org/drawingml/2006/main" noChangeAspect="1"/>
+            </wp:cNvGraphicFramePr>
+            <a:graphic xmlns:a="http://schemas.openxmlformats.org/drawingml/2006/main">
+              <a:graphicData uri="http://schemas.openxmlformats.org/drawingml/2006/picture">
+                <pic:pic xmlns:pic="http://schemas.openxmlformats.org/drawingml/2006/picture">
+                  <pic:nvPicPr>
+                    <pic:cNvPr id="1256760697" name="Imagen 1" descr="Imagen que contiene Tabla&#10;&#10;Descripción generada automáticamente"/>
+                    <pic:cNvPicPr/>
+                  </pic:nvPicPr>
+                  <pic:blipFill>
+                    <a:blip r:embed="rId8"/>
+                    <a:stretch>
+                      <a:fillRect/>
+                    </a:stretch>
+                  </pic:blipFill>
+                  <pic:spPr>
+                    <a:xfrm>
+                      <a:off x="0" y="0"/>
+                      <a:ext cx="5612130" cy="2482850"/>
+                    </a:xfrm>
+                    <a:prstGeom prst="rect">
+                      <a:avLst/>
+                    </a:prstGeom>
+                  </pic:spPr>
+                </pic:pic>
+              </a:graphicData>
+            </a:graphic>
+          </wp:inline>
+        </w:drawing>
+      </w:r>
+      <w:r>
+        <w:br w:type="page"/>
+      </w:r>
+    </w:p>
+    <w:p>
+      <w:pPr>
+        <w:pStyle w:val="Prrafodelista"/>
+        <w:numPr>
+          <w:ilvl w:val="0"/>
+          <w:numId w:val="2"/>
+        </w:numPr>
+      </w:pPr>
+      <w:r>
+        <w:lastRenderedPageBreak/>
+        <w:t>SSH</w:t>
+      </w:r>
+    </w:p>
+    <w:p>
+      <w:r>
+        <w:t xml:space="preserve">Se </w:t>
+      </w:r>
+      <w:r>
+        <w:t xml:space="preserve">creado </w:t>
+      </w:r>
+      <w:r>
+        <w:t>tráfico SSH en ambos servidores.</w:t>
+      </w:r>
+    </w:p>
+    <w:p>
+      <w:r>
+        <w:t>Posible Problema de Seguridad: El uso de SSH es una buena práctica. As</w:t>
+      </w:r>
+      <w:r>
+        <w:t>egurarse</w:t>
+      </w:r>
+      <w:r>
+        <w:t xml:space="preserve"> de que solo se permitan conexiones SSH desde direcciones IP de confianza y que se utilicen autenticaciones basadas en claves en lugar de contraseñas.</w:t>
+      </w:r>
+    </w:p>
+    <w:p>
+      <w:r>
+        <w:t>10.150.45.201</w:t>
+      </w:r>
+    </w:p>
+    <w:p>
+      <w:r>
+        <w:drawing>
+          <wp:inline distT="0" distB="0" distL="0" distR="0" wp14:anchorId="4E1246F1" wp14:editId="7E37361B">
+            <wp:extent cx="5612130" cy="589915"/>
+            <wp:effectExtent l="0" t="0" r="7620" b="635"/>
+            <wp:docPr id="1447595219" name="Imagen 1"/>
+            <wp:cNvGraphicFramePr>
+              <a:graphicFrameLocks xmlns:a="http://schemas.openxmlformats.org/drawingml/2006/main" noChangeAspect="1"/>
+            </wp:cNvGraphicFramePr>
+            <a:graphic xmlns:a="http://schemas.openxmlformats.org/drawingml/2006/main">
+              <a:graphicData uri="http://schemas.openxmlformats.org/drawingml/2006/picture">
+                <pic:pic xmlns:pic="http://schemas.openxmlformats.org/drawingml/2006/picture">
+                  <pic:nvPicPr>
+                    <pic:cNvPr id="1447595219" name=""/>
+                    <pic:cNvPicPr/>
+                  </pic:nvPicPr>
+                  <pic:blipFill>
+                    <a:blip r:embed="rId9"/>
+                    <a:stretch>
+                      <a:fillRect/>
+                    </a:stretch>
+                  </pic:blipFill>
+                  <pic:spPr>
+                    <a:xfrm>
+                      <a:off x="0" y="0"/>
+                      <a:ext cx="5612130" cy="589915"/>
+                    </a:xfrm>
+                    <a:prstGeom prst="rect">
+                      <a:avLst/>
+                    </a:prstGeom>
+                  </pic:spPr>
+                </pic:pic>
+              </a:graphicData>
+            </a:graphic>
+          </wp:inline>
+        </w:drawing>
+      </w:r>
+    </w:p>
+    <w:p>
+      <w:r>
+        <w:t>10.150.45.202</w:t>
+      </w:r>
+    </w:p>
+    <w:p>
+      <w:r>
+        <w:drawing>
+          <wp:inline distT="0" distB="0" distL="0" distR="0" wp14:anchorId="0ED3623B" wp14:editId="07B61B84">
+            <wp:extent cx="5612130" cy="1914525"/>
+            <wp:effectExtent l="0" t="0" r="7620" b="9525"/>
+            <wp:docPr id="1991350081" name="Imagen 1" descr="Texto&#10;&#10;Descripción generada automáticamente"/>
+            <wp:cNvGraphicFramePr>
+              <a:graphicFrameLocks xmlns:a="http://schemas.openxmlformats.org/drawingml/2006/main" noChangeAspect="1"/>
+            </wp:cNvGraphicFramePr>
+            <a:graphic xmlns:a="http://schemas.openxmlformats.org/drawingml/2006/main">
+              <a:graphicData uri="http://schemas.openxmlformats.org/drawingml/2006/picture">
+                <pic:pic xmlns:pic="http://schemas.openxmlformats.org/drawingml/2006/picture">
+                  <pic:nvPicPr>
+                    <pic:cNvPr id="1991350081" name="Imagen 1" descr="Texto&#10;&#10;Descripción generada automáticamente"/>
+                    <pic:cNvPicPr/>
+                  </pic:nvPicPr>
+                  <pic:blipFill>
+                    <a:blip r:embed="rId10"/>
+                    <a:stretch>
+                      <a:fillRect/>
+                    </a:stretch>
+                  </pic:blipFill>
+                  <pic:spPr>
+                    <a:xfrm>
+                      <a:off x="0" y="0"/>
+                      <a:ext cx="5612130" cy="1914525"/>
+                    </a:xfrm>
+                    <a:prstGeom prst="rect">
+                      <a:avLst/>
+                    </a:prstGeom>
+                  </pic:spPr>
+                </pic:pic>
+              </a:graphicData>
+            </a:graphic>
+          </wp:inline>
+        </w:drawing>
+      </w:r>
+    </w:p>
+    <w:p>
+      <w:r>
+        <w:br w:type="page"/>
+      </w:r>
+    </w:p>
+    <w:p>
+      <w:pPr>
+        <w:pStyle w:val="Prrafodelista"/>
+        <w:numPr>
+          <w:ilvl w:val="0"/>
+          <w:numId w:val="2"/>
+        </w:numPr>
+      </w:pPr>
+      <w:r>
+        <w:lastRenderedPageBreak/>
+        <w:t>Curl (HTTP)</w:t>
+      </w:r>
+    </w:p>
+    <w:p>
+      <w:r>
+        <w:t xml:space="preserve">Se </w:t>
+      </w:r>
+      <w:r>
+        <w:t xml:space="preserve">creado </w:t>
+      </w:r>
+      <w:r>
+        <w:t>tráfico HTTP desde y hacia los servidores.</w:t>
+      </w:r>
+    </w:p>
+    <w:p>
+      <w:r>
+        <w:t>Posible Problema de Seguridad: HTTP no cifra los datos en tránsito, lo que puede exponer información sensible.</w:t>
+      </w:r>
+    </w:p>
+    <w:p>
+      <w:r>
+        <w:t>10.150.45.201</w:t>
+      </w:r>
+    </w:p>
+    <w:p>
+      <w:r>
+        <w:drawing>
+          <wp:inline distT="0" distB="0" distL="0" distR="0" wp14:anchorId="618C41AB" wp14:editId="1D37848C">
+            <wp:extent cx="5612130" cy="1125220"/>
+            <wp:effectExtent l="0" t="0" r="7620" b="0"/>
+            <wp:docPr id="62914929" name="Imagen 1"/>
+            <wp:cNvGraphicFramePr>
+              <a:graphicFrameLocks xmlns:a="http://schemas.openxmlformats.org/drawingml/2006/main" noChangeAspect="1"/>
+            </wp:cNvGraphicFramePr>
+            <a:graphic xmlns:a="http://schemas.openxmlformats.org/drawingml/2006/main">
+              <a:graphicData uri="http://schemas.openxmlformats.org/drawingml/2006/picture">
+                <pic:pic xmlns:pic="http://schemas.openxmlformats.org/drawingml/2006/picture">
+                  <pic:nvPicPr>
+                    <pic:cNvPr id="62914929" name=""/>
+                    <pic:cNvPicPr/>
+                  </pic:nvPicPr>
+                  <pic:blipFill>
+                    <a:blip r:embed="rId11"/>
+                    <a:stretch>
+                      <a:fillRect/>
+                    </a:stretch>
+                  </pic:blipFill>
+                  <pic:spPr>
+                    <a:xfrm>
+                      <a:off x="0" y="0"/>
+                      <a:ext cx="5612130" cy="1125220"/>
+                    </a:xfrm>
+                    <a:prstGeom prst="rect">
+                      <a:avLst/>
+                    </a:prstGeom>
+                  </pic:spPr>
+                </pic:pic>
+              </a:graphicData>
+            </a:graphic>
+          </wp:inline>
+        </w:drawing>
+      </w:r>
+    </w:p>
+    <w:p>
+      <w:r>
+        <w:t>10.150.45.202</w:t>
+      </w:r>
+    </w:p>
+    <w:p>
+      <w:r>
+        <w:drawing>
+          <wp:inline distT="0" distB="0" distL="0" distR="0" wp14:anchorId="0AC855A3" wp14:editId="02FCE3F5">
+            <wp:extent cx="5612130" cy="1724660"/>
+            <wp:effectExtent l="0" t="0" r="7620" b="8890"/>
+            <wp:docPr id="2030452021" name="Imagen 1" descr="Pantalla de computadora&#10;&#10;Descripción generada automáticamente"/>
+            <wp:cNvGraphicFramePr>
+              <a:graphicFrameLocks xmlns:a="http://schemas.openxmlformats.org/drawingml/2006/main" noChangeAspect="1"/>
+            </wp:cNvGraphicFramePr>
+            <a:graphic xmlns:a="http://schemas.openxmlformats.org/drawingml/2006/main">
+              <a:graphicData uri="http://schemas.openxmlformats.org/drawingml/2006/picture">
+                <pic:pic xmlns:pic="http://schemas.openxmlformats.org/drawingml/2006/picture">
+                  <pic:nvPicPr>
+                    <pic:cNvPr id="2030452021" name="Imagen 1" descr="Pantalla de computadora&#10;&#10;Descripción generada automáticamente"/>
+                    <pic:cNvPicPr/>
+                  </pic:nvPicPr>
+                  <pic:blipFill>
+                    <a:blip r:embed="rId12"/>
+                    <a:stretch>
+                      <a:fillRect/>
+                    </a:stretch>
+                  </pic:blipFill>
+                  <pic:spPr>
+                    <a:xfrm>
+                      <a:off x="0" y="0"/>
+                      <a:ext cx="5612130" cy="1724660"/>
+                    </a:xfrm>
+                    <a:prstGeom prst="rect">
+                      <a:avLst/>
+                    </a:prstGeom>
+                  </pic:spPr>
+                </pic:pic>
+              </a:graphicData>
+            </a:graphic>
+          </wp:inline>
+        </w:drawing>
+      </w:r>
+    </w:p>
+    <w:p>
+      <w:r>
+        <w:br w:type="page"/>
+      </w:r>
+    </w:p>
+    <w:p>
+      <w:pPr>
+        <w:pStyle w:val="Prrafodelista"/>
+        <w:numPr>
+          <w:ilvl w:val="0"/>
+          <w:numId w:val="2"/>
+        </w:numPr>
+      </w:pPr>
+      <w:r>
+        <w:lastRenderedPageBreak/>
+        <w:t>nmap-sV</w:t>
+      </w:r>
+    </w:p>
+    <w:p>
+      <w:r>
+        <w:t>Existen registros de</w:t>
+      </w:r>
+      <w:r>
+        <w:t xml:space="preserve"> que se han realizado escaneos de puertos con `nmap`.</w:t>
+      </w:r>
+    </w:p>
+    <w:p>
+      <w:r>
+        <w:t>Posible Problema de Seguridad: Si estos escaneos no fueron autorizados, podrían ser indicativos de un intento de reconocimiento por parte de un atacante.</w:t>
+      </w:r>
+    </w:p>
+    <w:p>
+      <w:r>
+        <w:t>10.150.45.201</w:t>
+      </w:r>
+    </w:p>
+    <w:p>
+      <w:r>
+        <w:drawing>
+          <wp:inline distT="0" distB="0" distL="0" distR="0" wp14:anchorId="4FE966D1" wp14:editId="6795900B">
+            <wp:extent cx="5612130" cy="2364740"/>
+            <wp:effectExtent l="0" t="0" r="7620" b="0"/>
+            <wp:docPr id="377622608" name="Imagen 1" descr="Una captura de pantalla de una computadora&#10;&#10;Descripción generada automáticamente"/>
+            <wp:cNvGraphicFramePr>
+              <a:graphicFrameLocks xmlns:a="http://schemas.openxmlformats.org/drawingml/2006/main" noChangeAspect="1"/>
+            </wp:cNvGraphicFramePr>
+            <a:graphic xmlns:a="http://schemas.openxmlformats.org/drawingml/2006/main">
+              <a:graphicData uri="http://schemas.openxmlformats.org/drawingml/2006/picture">
+                <pic:pic xmlns:pic="http://schemas.openxmlformats.org/drawingml/2006/picture">
+                  <pic:nvPicPr>
+                    <pic:cNvPr id="377622608" name="Imagen 1" descr="Una captura de pantalla de una computadora&#10;&#10;Descripción generada automáticamente"/>
+                    <pic:cNvPicPr/>
+                  </pic:nvPicPr>
+                  <pic:blipFill>
+                    <a:blip r:embed="rId13"/>
+                    <a:stretch>
+                      <a:fillRect/>
+                    </a:stretch>
+                  </pic:blipFill>
+                  <pic:spPr>
+                    <a:xfrm>
+                      <a:off x="0" y="0"/>
+                      <a:ext cx="5612130" cy="2364740"/>
+                    </a:xfrm>
+                    <a:prstGeom prst="rect">
+                      <a:avLst/>
+                    </a:prstGeom>
+                  </pic:spPr>
+                </pic:pic>
+              </a:graphicData>
+            </a:graphic>
+          </wp:inline>
+        </w:drawing>
+      </w:r>
+    </w:p>
+    <w:p>
+      <w:r>
+        <w:t>10.150.45.202</w:t>
+      </w:r>
+    </w:p>
+    <w:p>
+      <w:r>
+        <w:drawing>
+          <wp:inline distT="0" distB="0" distL="0" distR="0" wp14:anchorId="1C31BBF0" wp14:editId="2297F89F">
+            <wp:extent cx="5612130" cy="1817370"/>
+            <wp:effectExtent l="0" t="0" r="7620" b="0"/>
+            <wp:docPr id="1130787697" name="Imagen 1" descr="Captura de pantalla de computadora&#10;&#10;Descripción generada automáticamente"/>
+            <wp:cNvGraphicFramePr>
+              <a:graphicFrameLocks xmlns:a="http://schemas.openxmlformats.org/drawingml/2006/main" noChangeAspect="1"/>
+            </wp:cNvGraphicFramePr>
+            <a:graphic xmlns:a="http://schemas.openxmlformats.org/drawingml/2006/main">
+              <a:graphicData uri="http://schemas.openxmlformats.org/drawingml/2006/picture">
+                <pic:pic xmlns:pic="http://schemas.openxmlformats.org/drawingml/2006/picture">
+                  <pic:nvPicPr>
+                    <pic:cNvPr id="1130787697" name="Imagen 1" descr="Captura de pantalla de computadora&#10;&#10;Descripción generada automáticamente"/>
+                    <pic:cNvPicPr/>
+                  </pic:nvPicPr>
+                  <pic:blipFill>
+                    <a:blip r:embed="rId14"/>
+                    <a:stretch>
+                      <a:fillRect/>
+                    </a:stretch>
+                  </pic:blipFill>
+                  <pic:spPr>
+                    <a:xfrm>
+                      <a:off x="0" y="0"/>
+                      <a:ext cx="5612130" cy="1817370"/>
+                    </a:xfrm>
+                    <a:prstGeom prst="rect">
+                      <a:avLst/>
+                    </a:prstGeom>
+                  </pic:spPr>
+                </pic:pic>
+              </a:graphicData>
+            </a:graphic>
+          </wp:inline>
+        </w:drawing>
+      </w:r>
+    </w:p>
+    <w:p>
+      <w:r>
+        <w:br w:type="page"/>
+      </w:r>
+    </w:p>
+    <w:p>
+      <w:pPr>
+        <w:pStyle w:val="Prrafodelista"/>
+        <w:numPr>
+          <w:ilvl w:val="0"/>
+          <w:numId w:val="2"/>
+        </w:numPr>
+      </w:pPr>
+      <w:r>
+        <w:lastRenderedPageBreak/>
+        <w:t>nslookup (DNS)</w:t>
+      </w:r>
+    </w:p>
+    <w:p>
+      <w:r>
+        <w:t>Se ha realizado una consulta DNS.</w:t>
+      </w:r>
+    </w:p>
+    <w:p>
+      <w:r>
+        <w:t>Posible Problema de Seguridad: Las consultas DNS en sí no son problemáticas, pero asegúrate de que el servidor DNS no esté configurado para permitir consultas recursivas desde cualquier IP externa, lo cual puede ser explotado en ataques de amplificación DNS.</w:t>
+      </w:r>
+    </w:p>
+    <w:p>
+      <w:r>
+        <w:t>10.150.45.201</w:t>
+      </w:r>
+    </w:p>
+    <w:p>
+      <w:r>
+        <w:drawing>
+          <wp:inline distT="0" distB="0" distL="0" distR="0" wp14:anchorId="594A0248" wp14:editId="7E0CAAD5">
+            <wp:extent cx="5612130" cy="596265"/>
+            <wp:effectExtent l="0" t="0" r="7620" b="0"/>
+            <wp:docPr id="1520774964" name="Imagen 1"/>
+            <wp:cNvGraphicFramePr>
+              <a:graphicFrameLocks xmlns:a="http://schemas.openxmlformats.org/drawingml/2006/main" noChangeAspect="1"/>
+            </wp:cNvGraphicFramePr>
+            <a:graphic xmlns:a="http://schemas.openxmlformats.org/drawingml/2006/main">
+              <a:graphicData uri="http://schemas.openxmlformats.org/drawingml/2006/picture">
+                <pic:pic xmlns:pic="http://schemas.openxmlformats.org/drawingml/2006/picture">
+                  <pic:nvPicPr>
+                    <pic:cNvPr id="1520774964" name=""/>
+                    <pic:cNvPicPr/>
+                  </pic:nvPicPr>
+                  <pic:blipFill>
+                    <a:blip r:embed="rId15"/>
+                    <a:stretch>
+                      <a:fillRect/>
+                    </a:stretch>
+                  </pic:blipFill>
+                  <pic:spPr>
+                    <a:xfrm>
+                      <a:off x="0" y="0"/>
+                      <a:ext cx="5612130" cy="596265"/>
+                    </a:xfrm>
+                    <a:prstGeom prst="rect">
+                      <a:avLst/>
+                    </a:prstGeom>
+                  </pic:spPr>
+                </pic:pic>
+              </a:graphicData>
+            </a:graphic>
+          </wp:inline>
+        </w:drawing>
+      </w:r>
+    </w:p>
+    <w:p>
+      <w:r>
+        <w:t>10.150.45.202</w:t>
+      </w:r>
+    </w:p>
+    <w:p>
+      <w:r>
+        <w:drawing>
+          <wp:inline distT="0" distB="0" distL="0" distR="0" wp14:anchorId="1AA994A6" wp14:editId="33A95CBE">
+            <wp:extent cx="5612130" cy="900430"/>
+            <wp:effectExtent l="0" t="0" r="7620" b="0"/>
+            <wp:docPr id="954276086" name="Imagen 1" descr="Interfaz de usuario gráfica, Aplicación&#10;&#10;Descripción generada automáticamente"/>
+            <wp:cNvGraphicFramePr>
+              <a:graphicFrameLocks xmlns:a="http://schemas.openxmlformats.org/drawingml/2006/main" noChangeAspect="1"/>
+            </wp:cNvGraphicFramePr>
+            <a:graphic xmlns:a="http://schemas.openxmlformats.org/drawingml/2006/main">
+              <a:graphicData uri="http://schemas.openxmlformats.org/drawingml/2006/picture">
+                <pic:pic xmlns:pic="http://schemas.openxmlformats.org/drawingml/2006/picture">
+                  <pic:nvPicPr>
+                    <pic:cNvPr id="954276086" name="Imagen 1" descr="Interfaz de usuario gráfica, Aplicación&#10;&#10;Descripción generada automáticamente"/>
+                    <pic:cNvPicPr/>
+                  </pic:nvPicPr>
+                  <pic:blipFill>
+                    <a:blip r:embed="rId16"/>
+                    <a:stretch>
+                      <a:fillRect/>
+                    </a:stretch>
+                  </pic:blipFill>
+                  <pic:spPr>
+                    <a:xfrm>
+                      <a:off x="0" y="0"/>
+                      <a:ext cx="5612130" cy="900430"/>
+                    </a:xfrm>
+                    <a:prstGeom prst="rect">
+                      <a:avLst/>
+                    </a:prstGeom>
+                  </pic:spPr>
+                </pic:pic>
+              </a:graphicData>
+            </a:graphic>
+          </wp:inline>
+        </w:drawing>
+      </w:r>
+    </w:p>
+    <w:p>
+      <w:r>
+        <w:br w:type="page"/>
       </w:r>
     </w:p>
     <w:p>
       <w:pPr>
         <w:rPr>
-          <w:lang w:val="en-US"/>
+          <w:b/>
+          <w:bCs/>
         </w:rPr>
       </w:pPr>
-    </w:p>
-    <w:p>
-      <w:pPr>
+      <w:r>
         <w:rPr>
-          <w:lang w:val="en-US"/>
+          <w:b/>
+          <w:bCs/>
         </w:rPr>
-      </w:pPr>
-      <w:r>
+        <w:lastRenderedPageBreak/>
+        <w:t>Problemas de Seguridad Encontrados</w:t>
+      </w:r>
+    </w:p>
+    <w:p>
+      <w:pPr>
+        <w:pStyle w:val="Prrafodelista"/>
+        <w:numPr>
+          <w:ilvl w:val="0"/>
+          <w:numId w:val="8"/>
+        </w:numPr>
+      </w:pPr>
+      <w:r>
+        <w:t>Ping (ICMP): Posible explotación en ataques de tipo "Ping Flood".</w:t>
+      </w:r>
+    </w:p>
+    <w:p>
+      <w:pPr>
+        <w:pStyle w:val="Prrafodelista"/>
+        <w:numPr>
+          <w:ilvl w:val="0"/>
+          <w:numId w:val="8"/>
+        </w:numPr>
+      </w:pPr>
+      <w:r>
+        <w:t>Telnet: Transmisión de datos en texto plano, riesgo significativo de seguridad.</w:t>
+      </w:r>
+    </w:p>
+    <w:p>
+      <w:pPr>
+        <w:pStyle w:val="Prrafodelista"/>
+        <w:numPr>
+          <w:ilvl w:val="0"/>
+          <w:numId w:val="8"/>
+        </w:numPr>
+      </w:pPr>
+      <w:r>
+        <w:t>SSH: Uso de SSH es adecuado, pero asegurar configuraciones.</w:t>
+      </w:r>
+    </w:p>
+    <w:p>
+      <w:pPr>
+        <w:pStyle w:val="Prrafodelista"/>
+        <w:numPr>
+          <w:ilvl w:val="0"/>
+          <w:numId w:val="8"/>
+        </w:numPr>
+      </w:pPr>
+      <w:r>
+        <w:t>HTTP: Transmisión de datos en texto plano, riesgo de exposición de información sensible.</w:t>
+      </w:r>
+    </w:p>
+    <w:p>
+      <w:pPr>
+        <w:pStyle w:val="Prrafodelista"/>
+        <w:numPr>
+          <w:ilvl w:val="0"/>
+          <w:numId w:val="8"/>
+        </w:numPr>
+      </w:pPr>
+      <w:r>
+        <w:t>nmap-sV: Indicios de escaneos de puertos no autorizados.</w:t>
+      </w:r>
+    </w:p>
+    <w:p>
+      <w:pPr>
+        <w:pStyle w:val="Prrafodelista"/>
+        <w:numPr>
+          <w:ilvl w:val="0"/>
+          <w:numId w:val="8"/>
+        </w:numPr>
+      </w:pPr>
+      <w:r>
+        <w:t>DNS: Asegurar configuración para prevenir consultas recursivas no autorizadas.</w:t>
+      </w:r>
+    </w:p>
+    <w:p>
+      <w:pPr>
         <w:rPr>
-          <w:lang w:val="en-US"/>
+          <w:b/>
+          <w:bCs/>
         </w:rPr>
-        <w:t xml:space="preserve">Conclusion </w:t>
-      </w:r>
-      <w:proofErr w:type="spellStart"/>
+      </w:pPr>
       <w:r>
         <w:rPr>
-          <w:lang w:val="en-US"/>
+          <w:b/>
+          <w:bCs/>
         </w:rPr>
-        <w:t>hacerlo</w:t>
-      </w:r>
-      <w:proofErr w:type="spellEnd"/>
-      <w:r>
+        <w:t>Recomendaciones</w:t>
+      </w:r>
+    </w:p>
+    <w:p>
+      <w:pPr>
+        <w:pStyle w:val="Prrafodelista"/>
+        <w:numPr>
+          <w:ilvl w:val="0"/>
+          <w:numId w:val="7"/>
+        </w:numPr>
+      </w:pPr>
+      <w:r>
+        <w:t>Limitar Tráfico ICMP: Implementa reglas en el firewall para limitar el tráfico ICMP a solo lo necesario para la administración de red.</w:t>
+      </w:r>
+    </w:p>
+    <w:p>
+      <w:pPr>
+        <w:pStyle w:val="Prrafodelista"/>
+        <w:numPr>
+          <w:ilvl w:val="0"/>
+          <w:numId w:val="7"/>
+        </w:numPr>
+      </w:pPr>
+      <w:r>
+        <w:t>Deshabilitar Telnet: Telnet debe ser deshabilitado y reemplazado por SSH en todos los servidores.</w:t>
+      </w:r>
+    </w:p>
+    <w:p>
+      <w:pPr>
+        <w:pStyle w:val="Prrafodelista"/>
+        <w:numPr>
+          <w:ilvl w:val="0"/>
+          <w:numId w:val="7"/>
+        </w:numPr>
+      </w:pPr>
+      <w:r>
+        <w:t>Fortalecer Configuración de SSH: Asegúrate de que SSH esté configurado para aceptar solo autenticaciones basadas en claves y que las conexiones solo se permitan desde IPs de confianza.</w:t>
+      </w:r>
+    </w:p>
+    <w:p>
+      <w:pPr>
+        <w:pStyle w:val="Prrafodelista"/>
+        <w:numPr>
+          <w:ilvl w:val="0"/>
+          <w:numId w:val="7"/>
+        </w:numPr>
+      </w:pPr>
+      <w:r>
+        <w:t>Migrar HTTP a HTTPS: Actualiza todos los servicios HTTP a HTTPS para proteger los datos en tránsito.</w:t>
+      </w:r>
+    </w:p>
+    <w:p>
+      <w:pPr>
+        <w:pStyle w:val="Prrafodelista"/>
+        <w:numPr>
+          <w:ilvl w:val="0"/>
+          <w:numId w:val="7"/>
+        </w:numPr>
+      </w:pPr>
+      <w:r>
+        <w:t>Monitoreo y Alertas: Configura sistemas de monitoreo y alertas para detectar y responder rápidamente a actividades sospechosas, como escaneos de puertos no autorizados.</w:t>
+      </w:r>
+    </w:p>
+    <w:p>
+      <w:pPr>
+        <w:pStyle w:val="Prrafodelista"/>
+        <w:numPr>
+          <w:ilvl w:val="0"/>
+          <w:numId w:val="7"/>
+        </w:numPr>
+      </w:pPr>
+      <w:r>
+        <w:t>Seguridad DNS: Configura el servidor DNS para restringir las consultas recursivas y protegerlo contra ataques de amplificación.</w:t>
+      </w:r>
+    </w:p>
+    <w:p>
+      <w:pPr>
         <w:rPr>
-          <w:lang w:val="en-US"/>
+          <w:b/>
+          <w:bCs/>
         </w:rPr>
-        <w:t xml:space="preserve"> </w:t>
-      </w:r>
-      <w:proofErr w:type="spellStart"/>
+      </w:pPr>
       <w:r>
         <w:rPr>
-          <w:lang w:val="en-US"/>
+          <w:b/>
+          <w:bCs/>
         </w:rPr>
-        <w:t>en</w:t>
-      </w:r>
-      <w:proofErr w:type="spellEnd"/>
-      <w:r>
+        <w:t>Anexos</w:t>
+      </w:r>
+    </w:p>
+    <w:p>
+      <w:r>
+        <w:t xml:space="preserve">Dentro del siguiente </w:t>
+      </w:r>
+      <w:r>
+        <w:t>repositorio</w:t>
+      </w:r>
+      <w:r>
+        <w:t xml:space="preserve"> se encuentran los archivos </w:t>
+      </w:r>
+      <w:r>
+        <w:t>[</w:t>
+      </w:r>
+      <w:r>
+        <w:t>.pcapng</w:t>
+      </w:r>
+      <w:r>
+        <w:t>]</w:t>
+      </w:r>
+      <w:r>
+        <w:t xml:space="preserve"> en los cuales se realizaron los análisis de</w:t>
+      </w:r>
+      <w:r>
+        <w:t xml:space="preserve"> vulnerabilidades con el programa wireshark.</w:t>
+      </w:r>
+    </w:p>
+    <w:p>
+      <w:pPr>
         <w:rPr>
-          <w:lang w:val="en-US"/>
+          <w:b/>
+          <w:bCs/>
         </w:rPr>
-        <w:t xml:space="preserve"> la u </w:t>
-      </w:r>
+      </w:pPr>
+      <w:r>
+        <w:rPr>
+          <w:b/>
+          <w:bCs/>
+        </w:rPr>
+        <w:t>B. Zarate,</w:t>
+      </w:r>
+      <w:r>
+        <w:rPr>
+          <w:b/>
+          <w:bCs/>
+        </w:rPr>
+        <w:t xml:space="preserve"> K. Diaz, I. Salinas</w:t>
+      </w:r>
+      <w:r>
+        <w:rPr>
+          <w:b/>
+          <w:bCs/>
+        </w:rPr>
+        <w:t xml:space="preserve"> "Seguridad de Sistemas," GitHub repository, 2024. [Online]. Available: </w:t>
+      </w:r>
+      <w:hyperlink r:id="rId17" w:history="1">
+        <w:r>
+          <w:rPr>
+            <w:rStyle w:val="Hipervnculo"/>
+            <w:b/>
+            <w:bCs/>
+          </w:rPr>
+          <w:t>https://github.com/ZarateBenjamin/Seguridad-de-Sistemas.git</w:t>
+        </w:r>
+      </w:hyperlink>
     </w:p>
     <w:sectPr>
-      <w:pgSz w:w="12240" w:h="15840"/>
+      <w:pgSz w:w="12240" w:h="15840" w:code="1"/>
       <w:pgMar w:top="1417" w:right="1701" w:bottom="1417" w:left="1701" w:header="708" w:footer="708" w:gutter="0"/>
       <w:cols w:space="708"/>
       <w:docGrid w:linePitch="360"/>
     </w:sectPr>
   </w:body>
 </w:document>
+</file>
+
+<file path=word/numbering.xml><?xml version="1.0" encoding="utf-8"?>
+<w:numbering xmlns:wpc="http://schemas.microsoft.com/office/word/2010/wordprocessingCanvas" xmlns:cx="http://schemas.microsoft.com/office/drawing/2014/chartex" xmlns:cx1="http://schemas.microsoft.com/office/drawing/2015/9/8/chartex" xmlns:cx2="http://schemas.microsoft.com/office/drawing/2015/10/21/chartex" xmlns:cx3="http://schemas.microsoft.com/office/drawing/2016/5/9/chartex" xmlns:cx4="http://schemas.microsoft.com/office/drawing/2016/5/10/chartex" xmlns:cx5="http://schemas.microsoft.com/office/drawing/2016/5/11/chartex" xmlns:cx6="http://schemas.microsoft.com/office/drawing/2016/5/12/chartex" xmlns:cx7="http://schemas.microsoft.com/office/drawing/2016/5/13/chartex" xmlns:cx8="http://schemas.microsoft.com/office/drawing/2016/5/14/chartex" xmlns:mc="http://schemas.openxmlformats.org/markup-compatibility/2006" xmlns:aink="http://schemas.microsoft.com/office/drawing/2016/ink" xmlns:am3d="http://schemas.microsoft.com/office/drawing/2017/model3d" xmlns:o="urn:schemas-microsoft-com:office:office" xmlns:oel="http://schemas.microsoft.com/office/2019/extlst" xmlns:r="http://schemas.openxmlformats.org/officeDocument/2006/relationships" xmlns:m="http://schemas.openxmlformats.org/officeDocument/2006/math" xmlns:v="urn:schemas-microsoft-com:vml" xmlns:wp14="http://schemas.microsoft.com/office/word/2010/wordprocessingDrawing" xmlns:wp="http://schemas.openxmlformats.org/drawingml/2006/wordprocessingDrawing" xmlns:w10="urn:schemas-microsoft-com:office:word" xmlns:w="http://schemas.openxmlformats.org/wordprocessingml/2006/main" xmlns:w14="http://schemas.microsoft.com/office/word/2010/wordml" xmlns:w15="http://schemas.microsoft.com/office/word/2012/wordml" xmlns:w16cex="http://schemas.microsoft.com/office/word/2018/wordml/cex" xmlns:w16cid="http://schemas.microsoft.com/office/word/2016/wordml/cid" xmlns:w16="http://schemas.microsoft.com/office/word/2018/wordml" xmlns:w16du="http://schemas.microsoft.com/office/word/2023/wordml/word16du" xmlns:w16sdtdh="http://schemas.microsoft.com/office/word/2020/wordml/sdtdatahash" xmlns:w16se="http://schemas.microsoft.com/office/word/2015/wordml/symex" xmlns:wpg="http://schemas.microsoft.com/office/word/2010/wordprocessingGroup" xmlns:wpi="http://schemas.microsoft.com/office/word/2010/wordprocessingInk" xmlns:wne="http://schemas.microsoft.com/office/word/2006/wordml" xmlns:wps="http://schemas.microsoft.com/office/word/2010/wordprocessingShape" mc:Ignorable="w14 w15 w16se w16cid w16 w16cex w16sdtdh w16du wp14">
+  <w:abstractNum w:abstractNumId="0" w15:restartNumberingAfterBreak="0">
+    <w:nsid w:val="082F299A"/>
+    <w:multiLevelType w:val="multilevel"/>
+    <w:tmpl w:val="8DF42B2A"/>
+    <w:lvl w:ilvl="0">
+      <w:start w:val="1"/>
+      <w:numFmt w:val="bullet"/>
+      <w:lvlText w:val=""/>
+      <w:lvlJc w:val="left"/>
+      <w:pPr>
+        <w:ind w:left="360" w:hanging="360"/>
+      </w:pPr>
+      <w:rPr>
+        <w:rFonts w:ascii="Symbol" w:hAnsi="Symbol" w:hint="default"/>
+      </w:rPr>
+    </w:lvl>
+    <w:lvl w:ilvl="1">
+      <w:start w:val="1"/>
+      <w:numFmt w:val="bullet"/>
+      <w:lvlText w:val=""/>
+      <w:lvlJc w:val="left"/>
+      <w:pPr>
+        <w:ind w:left="720" w:hanging="360"/>
+      </w:pPr>
+      <w:rPr>
+        <w:rFonts w:ascii="Symbol" w:hAnsi="Symbol" w:hint="default"/>
+      </w:rPr>
+    </w:lvl>
+    <w:lvl w:ilvl="2">
+      <w:start w:val="1"/>
+      <w:numFmt w:val="bullet"/>
+      <w:lvlText w:val=""/>
+      <w:lvlJc w:val="left"/>
+      <w:pPr>
+        <w:ind w:left="1080" w:hanging="360"/>
+      </w:pPr>
+      <w:rPr>
+        <w:rFonts w:ascii="Wingdings" w:hAnsi="Wingdings" w:hint="default"/>
+      </w:rPr>
+    </w:lvl>
+    <w:lvl w:ilvl="3">
+      <w:start w:val="1"/>
+      <w:numFmt w:val="bullet"/>
+      <w:lvlText w:val=""/>
+      <w:lvlJc w:val="left"/>
+      <w:pPr>
+        <w:ind w:left="1440" w:hanging="360"/>
+      </w:pPr>
+      <w:rPr>
+        <w:rFonts w:ascii="Symbol" w:hAnsi="Symbol" w:hint="default"/>
+      </w:rPr>
+    </w:lvl>
+    <w:lvl w:ilvl="4">
+      <w:start w:val="1"/>
+      <w:numFmt w:val="bullet"/>
+      <w:lvlText w:val=""/>
+      <w:lvlJc w:val="left"/>
+      <w:pPr>
+        <w:ind w:left="1800" w:hanging="360"/>
+      </w:pPr>
+      <w:rPr>
+        <w:rFonts w:ascii="Symbol" w:hAnsi="Symbol" w:hint="default"/>
+      </w:rPr>
+    </w:lvl>
+    <w:lvl w:ilvl="5">
+      <w:start w:val="1"/>
+      <w:numFmt w:val="bullet"/>
+      <w:lvlText w:val=""/>
+      <w:lvlJc w:val="left"/>
+      <w:pPr>
+        <w:ind w:left="2160" w:hanging="360"/>
+      </w:pPr>
+      <w:rPr>
+        <w:rFonts w:ascii="Wingdings" w:hAnsi="Wingdings" w:hint="default"/>
+      </w:rPr>
+    </w:lvl>
+    <w:lvl w:ilvl="6">
+      <w:start w:val="1"/>
+      <w:numFmt w:val="bullet"/>
+      <w:lvlText w:val=""/>
+      <w:lvlJc w:val="left"/>
+      <w:pPr>
+        <w:ind w:left="2520" w:hanging="360"/>
+      </w:pPr>
+      <w:rPr>
+        <w:rFonts w:ascii="Wingdings" w:hAnsi="Wingdings" w:hint="default"/>
+      </w:rPr>
+    </w:lvl>
+    <w:lvl w:ilvl="7">
+      <w:start w:val="1"/>
+      <w:numFmt w:val="bullet"/>
+      <w:lvlText w:val=""/>
+      <w:lvlJc w:val="left"/>
+      <w:pPr>
+        <w:ind w:left="2880" w:hanging="360"/>
+      </w:pPr>
+      <w:rPr>
+        <w:rFonts w:ascii="Symbol" w:hAnsi="Symbol" w:hint="default"/>
+      </w:rPr>
+    </w:lvl>
+    <w:lvl w:ilvl="8">
+      <w:start w:val="1"/>
+      <w:numFmt w:val="bullet"/>
+      <w:lvlText w:val=""/>
+      <w:lvlJc w:val="left"/>
+      <w:pPr>
+        <w:ind w:left="3240" w:hanging="360"/>
+      </w:pPr>
+      <w:rPr>
+        <w:rFonts w:ascii="Symbol" w:hAnsi="Symbol" w:hint="default"/>
+      </w:rPr>
+    </w:lvl>
+  </w:abstractNum>
+  <w:abstractNum w:abstractNumId="1" w15:restartNumberingAfterBreak="0">
+    <w:nsid w:val="0F637F9B"/>
+    <w:multiLevelType w:val="multilevel"/>
+    <w:tmpl w:val="340A0021"/>
+    <w:lvl w:ilvl="0">
+      <w:start w:val="1"/>
+      <w:numFmt w:val="bullet"/>
+      <w:lvlText w:val=""/>
+      <w:lvlJc w:val="left"/>
+      <w:pPr>
+        <w:ind w:left="360" w:hanging="360"/>
+      </w:pPr>
+      <w:rPr>
+        <w:rFonts w:ascii="Wingdings" w:hAnsi="Wingdings" w:hint="default"/>
+      </w:rPr>
+    </w:lvl>
+    <w:lvl w:ilvl="1">
+      <w:start w:val="1"/>
+      <w:numFmt w:val="bullet"/>
+      <w:lvlText w:val=""/>
+      <w:lvlJc w:val="left"/>
+      <w:pPr>
+        <w:ind w:left="720" w:hanging="360"/>
+      </w:pPr>
+      <w:rPr>
+        <w:rFonts w:ascii="Wingdings" w:hAnsi="Wingdings" w:hint="default"/>
+      </w:rPr>
+    </w:lvl>
+    <w:lvl w:ilvl="2">
+      <w:start w:val="1"/>
+      <w:numFmt w:val="bullet"/>
+      <w:lvlText w:val=""/>
+      <w:lvlJc w:val="left"/>
+      <w:pPr>
+        <w:ind w:left="1080" w:hanging="360"/>
+      </w:pPr>
+      <w:rPr>
+        <w:rFonts w:ascii="Wingdings" w:hAnsi="Wingdings" w:hint="default"/>
+      </w:rPr>
+    </w:lvl>
+    <w:lvl w:ilvl="3">
+      <w:start w:val="1"/>
+      <w:numFmt w:val="bullet"/>
+      <w:lvlText w:val=""/>
+      <w:lvlJc w:val="left"/>
+      <w:pPr>
+        <w:ind w:left="1440" w:hanging="360"/>
+      </w:pPr>
+      <w:rPr>
+        <w:rFonts w:ascii="Symbol" w:hAnsi="Symbol" w:hint="default"/>
+      </w:rPr>
+    </w:lvl>
+    <w:lvl w:ilvl="4">
+      <w:start w:val="1"/>
+      <w:numFmt w:val="bullet"/>
+      <w:lvlText w:val=""/>
+      <w:lvlJc w:val="left"/>
+      <w:pPr>
+        <w:ind w:left="1800" w:hanging="360"/>
+      </w:pPr>
+      <w:rPr>
+        <w:rFonts w:ascii="Symbol" w:hAnsi="Symbol" w:hint="default"/>
+      </w:rPr>
+    </w:lvl>
+    <w:lvl w:ilvl="5">
+      <w:start w:val="1"/>
+      <w:numFmt w:val="bullet"/>
+      <w:lvlText w:val=""/>
+      <w:lvlJc w:val="left"/>
+      <w:pPr>
+        <w:ind w:left="2160" w:hanging="360"/>
+      </w:pPr>
+      <w:rPr>
+        <w:rFonts w:ascii="Wingdings" w:hAnsi="Wingdings" w:hint="default"/>
+      </w:rPr>
+    </w:lvl>
+    <w:lvl w:ilvl="6">
+      <w:start w:val="1"/>
+      <w:numFmt w:val="bullet"/>
+      <w:lvlText w:val=""/>
+      <w:lvlJc w:val="left"/>
+      <w:pPr>
+        <w:ind w:left="2520" w:hanging="360"/>
+      </w:pPr>
+      <w:rPr>
+        <w:rFonts w:ascii="Wingdings" w:hAnsi="Wingdings" w:hint="default"/>
+      </w:rPr>
+    </w:lvl>
+    <w:lvl w:ilvl="7">
+      <w:start w:val="1"/>
+      <w:numFmt w:val="bullet"/>
+      <w:lvlText w:val=""/>
+      <w:lvlJc w:val="left"/>
+      <w:pPr>
+        <w:ind w:left="2880" w:hanging="360"/>
+      </w:pPr>
+      <w:rPr>
+        <w:rFonts w:ascii="Symbol" w:hAnsi="Symbol" w:hint="default"/>
+      </w:rPr>
+    </w:lvl>
+    <w:lvl w:ilvl="8">
+      <w:start w:val="1"/>
+      <w:numFmt w:val="bullet"/>
+      <w:lvlText w:val=""/>
+      <w:lvlJc w:val="left"/>
+      <w:pPr>
+        <w:ind w:left="3240" w:hanging="360"/>
+      </w:pPr>
+      <w:rPr>
+        <w:rFonts w:ascii="Symbol" w:hAnsi="Symbol" w:hint="default"/>
+      </w:rPr>
+    </w:lvl>
+  </w:abstractNum>
+  <w:abstractNum w:abstractNumId="2" w15:restartNumberingAfterBreak="0">
+    <w:nsid w:val="201C11AB"/>
+    <w:multiLevelType w:val="multilevel"/>
+    <w:tmpl w:val="340A0021"/>
+    <w:lvl w:ilvl="0">
+      <w:start w:val="1"/>
+      <w:numFmt w:val="bullet"/>
+      <w:lvlText w:val=""/>
+      <w:lvlJc w:val="left"/>
+      <w:pPr>
+        <w:ind w:left="360" w:hanging="360"/>
+      </w:pPr>
+      <w:rPr>
+        <w:rFonts w:ascii="Wingdings" w:hAnsi="Wingdings" w:hint="default"/>
+      </w:rPr>
+    </w:lvl>
+    <w:lvl w:ilvl="1">
+      <w:start w:val="1"/>
+      <w:numFmt w:val="bullet"/>
+      <w:lvlText w:val=""/>
+      <w:lvlJc w:val="left"/>
+      <w:pPr>
+        <w:ind w:left="720" w:hanging="360"/>
+      </w:pPr>
+      <w:rPr>
+        <w:rFonts w:ascii="Wingdings" w:hAnsi="Wingdings" w:hint="default"/>
+      </w:rPr>
+    </w:lvl>
+    <w:lvl w:ilvl="2">
+      <w:start w:val="1"/>
+      <w:numFmt w:val="bullet"/>
+      <w:lvlText w:val=""/>
+      <w:lvlJc w:val="left"/>
+      <w:pPr>
+        <w:ind w:left="1080" w:hanging="360"/>
+      </w:pPr>
+      <w:rPr>
+        <w:rFonts w:ascii="Wingdings" w:hAnsi="Wingdings" w:hint="default"/>
+      </w:rPr>
+    </w:lvl>
+    <w:lvl w:ilvl="3">
+      <w:start w:val="1"/>
+      <w:numFmt w:val="bullet"/>
+      <w:lvlText w:val=""/>
+      <w:lvlJc w:val="left"/>
+      <w:pPr>
+        <w:ind w:left="1440" w:hanging="360"/>
+      </w:pPr>
+      <w:rPr>
+        <w:rFonts w:ascii="Symbol" w:hAnsi="Symbol" w:hint="default"/>
+      </w:rPr>
+    </w:lvl>
+    <w:lvl w:ilvl="4">
+      <w:start w:val="1"/>
+      <w:numFmt w:val="bullet"/>
+      <w:lvlText w:val=""/>
+      <w:lvlJc w:val="left"/>
+      <w:pPr>
+        <w:ind w:left="1800" w:hanging="360"/>
+      </w:pPr>
+      <w:rPr>
+        <w:rFonts w:ascii="Symbol" w:hAnsi="Symbol" w:hint="default"/>
+      </w:rPr>
+    </w:lvl>
+    <w:lvl w:ilvl="5">
+      <w:start w:val="1"/>
+      <w:numFmt w:val="bullet"/>
+      <w:lvlText w:val=""/>
+      <w:lvlJc w:val="left"/>
+      <w:pPr>
+        <w:ind w:left="2160" w:hanging="360"/>
+      </w:pPr>
+      <w:rPr>
+        <w:rFonts w:ascii="Wingdings" w:hAnsi="Wingdings" w:hint="default"/>
+      </w:rPr>
+    </w:lvl>
+    <w:lvl w:ilvl="6">
+      <w:start w:val="1"/>
+      <w:numFmt w:val="bullet"/>
+      <w:lvlText w:val=""/>
+      <w:lvlJc w:val="left"/>
+      <w:pPr>
+        <w:ind w:left="2520" w:hanging="360"/>
+      </w:pPr>
+      <w:rPr>
+        <w:rFonts w:ascii="Wingdings" w:hAnsi="Wingdings" w:hint="default"/>
+      </w:rPr>
+    </w:lvl>
+    <w:lvl w:ilvl="7">
+      <w:start w:val="1"/>
+      <w:numFmt w:val="bullet"/>
+      <w:lvlText w:val=""/>
+      <w:lvlJc w:val="left"/>
+      <w:pPr>
+        <w:ind w:left="2880" w:hanging="360"/>
+      </w:pPr>
+      <w:rPr>
+        <w:rFonts w:ascii="Symbol" w:hAnsi="Symbol" w:hint="default"/>
+      </w:rPr>
+    </w:lvl>
+    <w:lvl w:ilvl="8">
+      <w:start w:val="1"/>
+      <w:numFmt w:val="bullet"/>
+      <w:lvlText w:val=""/>
+      <w:lvlJc w:val="left"/>
+      <w:pPr>
+        <w:ind w:left="3240" w:hanging="360"/>
+      </w:pPr>
+      <w:rPr>
+        <w:rFonts w:ascii="Symbol" w:hAnsi="Symbol" w:hint="default"/>
+      </w:rPr>
+    </w:lvl>
+  </w:abstractNum>
+  <w:abstractNum w:abstractNumId="3" w15:restartNumberingAfterBreak="0">
+    <w:nsid w:val="3E810E2A"/>
+    <w:multiLevelType w:val="hybridMultilevel"/>
+    <w:tmpl w:val="A560004A"/>
+    <w:lvl w:ilvl="0" w:tplc="340A0015">
+      <w:start w:val="1"/>
+      <w:numFmt w:val="upperLetter"/>
+      <w:lvlText w:val="%1."/>
+      <w:lvlJc w:val="left"/>
+      <w:pPr>
+        <w:ind w:left="720" w:hanging="360"/>
+      </w:pPr>
+      <w:rPr>
+        <w:rFonts w:hint="default"/>
+      </w:rPr>
+    </w:lvl>
+    <w:lvl w:ilvl="1" w:tplc="340A0019" w:tentative="1">
+      <w:start w:val="1"/>
+      <w:numFmt w:val="lowerLetter"/>
+      <w:lvlText w:val="%2."/>
+      <w:lvlJc w:val="left"/>
+      <w:pPr>
+        <w:ind w:left="1440" w:hanging="360"/>
+      </w:pPr>
+    </w:lvl>
+    <w:lvl w:ilvl="2" w:tplc="340A001B" w:tentative="1">
+      <w:start w:val="1"/>
+      <w:numFmt w:val="lowerRoman"/>
+      <w:lvlText w:val="%3."/>
+      <w:lvlJc w:val="right"/>
+      <w:pPr>
+        <w:ind w:left="2160" w:hanging="180"/>
+      </w:pPr>
+    </w:lvl>
+    <w:lvl w:ilvl="3" w:tplc="340A000F" w:tentative="1">
+      <w:start w:val="1"/>
+      <w:numFmt w:val="decimal"/>
+      <w:lvlText w:val="%4."/>
+      <w:lvlJc w:val="left"/>
+      <w:pPr>
+        <w:ind w:left="2880" w:hanging="360"/>
+      </w:pPr>
+    </w:lvl>
+    <w:lvl w:ilvl="4" w:tplc="340A0019" w:tentative="1">
+      <w:start w:val="1"/>
+      <w:numFmt w:val="lowerLetter"/>
+      <w:lvlText w:val="%5."/>
+      <w:lvlJc w:val="left"/>
+      <w:pPr>
+        <w:ind w:left="3600" w:hanging="360"/>
+      </w:pPr>
+    </w:lvl>
+    <w:lvl w:ilvl="5" w:tplc="340A001B" w:tentative="1">
+      <w:start w:val="1"/>
+      <w:numFmt w:val="lowerRoman"/>
+      <w:lvlText w:val="%6."/>
+      <w:lvlJc w:val="right"/>
+      <w:pPr>
+        <w:ind w:left="4320" w:hanging="180"/>
+      </w:pPr>
+    </w:lvl>
+    <w:lvl w:ilvl="6" w:tplc="340A000F" w:tentative="1">
+      <w:start w:val="1"/>
+      <w:numFmt w:val="decimal"/>
+      <w:lvlText w:val="%7."/>
+      <w:lvlJc w:val="left"/>
+      <w:pPr>
+        <w:ind w:left="5040" w:hanging="360"/>
+      </w:pPr>
+    </w:lvl>
+    <w:lvl w:ilvl="7" w:tplc="340A0019" w:tentative="1">
+      <w:start w:val="1"/>
+      <w:numFmt w:val="lowerLetter"/>
+      <w:lvlText w:val="%8."/>
+      <w:lvlJc w:val="left"/>
+      <w:pPr>
+        <w:ind w:left="5760" w:hanging="360"/>
+      </w:pPr>
+    </w:lvl>
+    <w:lvl w:ilvl="8" w:tplc="340A001B" w:tentative="1">
+      <w:start w:val="1"/>
+      <w:numFmt w:val="lowerRoman"/>
+      <w:lvlText w:val="%9."/>
+      <w:lvlJc w:val="right"/>
+      <w:pPr>
+        <w:ind w:left="6480" w:hanging="180"/>
+      </w:pPr>
+    </w:lvl>
+  </w:abstractNum>
+  <w:abstractNum w:abstractNumId="4" w15:restartNumberingAfterBreak="0">
+    <w:nsid w:val="56E670D2"/>
+    <w:multiLevelType w:val="multilevel"/>
+    <w:tmpl w:val="340A0021"/>
+    <w:lvl w:ilvl="0">
+      <w:start w:val="1"/>
+      <w:numFmt w:val="bullet"/>
+      <w:lvlText w:val=""/>
+      <w:lvlJc w:val="left"/>
+      <w:pPr>
+        <w:ind w:left="360" w:hanging="360"/>
+      </w:pPr>
+      <w:rPr>
+        <w:rFonts w:ascii="Wingdings" w:hAnsi="Wingdings" w:hint="default"/>
+      </w:rPr>
+    </w:lvl>
+    <w:lvl w:ilvl="1">
+      <w:start w:val="1"/>
+      <w:numFmt w:val="bullet"/>
+      <w:lvlText w:val=""/>
+      <w:lvlJc w:val="left"/>
+      <w:pPr>
+        <w:ind w:left="720" w:hanging="360"/>
+      </w:pPr>
+      <w:rPr>
+        <w:rFonts w:ascii="Wingdings" w:hAnsi="Wingdings" w:hint="default"/>
+      </w:rPr>
+    </w:lvl>
+    <w:lvl w:ilvl="2">
+      <w:start w:val="1"/>
+      <w:numFmt w:val="bullet"/>
+      <w:lvlText w:val=""/>
+      <w:lvlJc w:val="left"/>
+      <w:pPr>
+        <w:ind w:left="1080" w:hanging="360"/>
+      </w:pPr>
+      <w:rPr>
+        <w:rFonts w:ascii="Wingdings" w:hAnsi="Wingdings" w:hint="default"/>
+      </w:rPr>
+    </w:lvl>
+    <w:lvl w:ilvl="3">
+      <w:start w:val="1"/>
+      <w:numFmt w:val="bullet"/>
+      <w:lvlText w:val=""/>
+      <w:lvlJc w:val="left"/>
+      <w:pPr>
+        <w:ind w:left="1440" w:hanging="360"/>
+      </w:pPr>
+      <w:rPr>
+        <w:rFonts w:ascii="Symbol" w:hAnsi="Symbol" w:hint="default"/>
+      </w:rPr>
+    </w:lvl>
+    <w:lvl w:ilvl="4">
+      <w:start w:val="1"/>
+      <w:numFmt w:val="bullet"/>
+      <w:lvlText w:val=""/>
+      <w:lvlJc w:val="left"/>
+      <w:pPr>
+        <w:ind w:left="1800" w:hanging="360"/>
+      </w:pPr>
+      <w:rPr>
+        <w:rFonts w:ascii="Symbol" w:hAnsi="Symbol" w:hint="default"/>
+      </w:rPr>
+    </w:lvl>
+    <w:lvl w:ilvl="5">
+      <w:start w:val="1"/>
+      <w:numFmt w:val="bullet"/>
+      <w:lvlText w:val=""/>
+      <w:lvlJc w:val="left"/>
+      <w:pPr>
+        <w:ind w:left="2160" w:hanging="360"/>
+      </w:pPr>
+      <w:rPr>
+        <w:rFonts w:ascii="Wingdings" w:hAnsi="Wingdings" w:hint="default"/>
+      </w:rPr>
+    </w:lvl>
+    <w:lvl w:ilvl="6">
+      <w:start w:val="1"/>
+      <w:numFmt w:val="bullet"/>
+      <w:lvlText w:val=""/>
+      <w:lvlJc w:val="left"/>
+      <w:pPr>
+        <w:ind w:left="2520" w:hanging="360"/>
+      </w:pPr>
+      <w:rPr>
+        <w:rFonts w:ascii="Wingdings" w:hAnsi="Wingdings" w:hint="default"/>
+      </w:rPr>
+    </w:lvl>
+    <w:lvl w:ilvl="7">
+      <w:start w:val="1"/>
+      <w:numFmt w:val="bullet"/>
+      <w:lvlText w:val=""/>
+      <w:lvlJc w:val="left"/>
+      <w:pPr>
+        <w:ind w:left="2880" w:hanging="360"/>
+      </w:pPr>
+      <w:rPr>
+        <w:rFonts w:ascii="Symbol" w:hAnsi="Symbol" w:hint="default"/>
+      </w:rPr>
+    </w:lvl>
+    <w:lvl w:ilvl="8">
+      <w:start w:val="1"/>
+      <w:numFmt w:val="bullet"/>
+      <w:lvlText w:val=""/>
+      <w:lvlJc w:val="left"/>
+      <w:pPr>
+        <w:ind w:left="3240" w:hanging="360"/>
+      </w:pPr>
+      <w:rPr>
+        <w:rFonts w:ascii="Symbol" w:hAnsi="Symbol" w:hint="default"/>
+      </w:rPr>
+    </w:lvl>
+  </w:abstractNum>
+  <w:abstractNum w:abstractNumId="5" w15:restartNumberingAfterBreak="0">
+    <w:nsid w:val="60027B74"/>
+    <w:multiLevelType w:val="hybridMultilevel"/>
+    <w:tmpl w:val="3FDC3B5C"/>
+    <w:lvl w:ilvl="0" w:tplc="340A0015">
+      <w:start w:val="1"/>
+      <w:numFmt w:val="upperLetter"/>
+      <w:lvlText w:val="%1."/>
+      <w:lvlJc w:val="left"/>
+      <w:pPr>
+        <w:ind w:left="720" w:hanging="360"/>
+      </w:pPr>
+      <w:rPr>
+        <w:rFonts w:hint="default"/>
+      </w:rPr>
+    </w:lvl>
+    <w:lvl w:ilvl="1" w:tplc="340A0019" w:tentative="1">
+      <w:start w:val="1"/>
+      <w:numFmt w:val="lowerLetter"/>
+      <w:lvlText w:val="%2."/>
+      <w:lvlJc w:val="left"/>
+      <w:pPr>
+        <w:ind w:left="1440" w:hanging="360"/>
+      </w:pPr>
+    </w:lvl>
+    <w:lvl w:ilvl="2" w:tplc="340A001B" w:tentative="1">
+      <w:start w:val="1"/>
+      <w:numFmt w:val="lowerRoman"/>
+      <w:lvlText w:val="%3."/>
+      <w:lvlJc w:val="right"/>
+      <w:pPr>
+        <w:ind w:left="2160" w:hanging="180"/>
+      </w:pPr>
+    </w:lvl>
+    <w:lvl w:ilvl="3" w:tplc="340A000F" w:tentative="1">
+      <w:start w:val="1"/>
+      <w:numFmt w:val="decimal"/>
+      <w:lvlText w:val="%4."/>
+      <w:lvlJc w:val="left"/>
+      <w:pPr>
+        <w:ind w:left="2880" w:hanging="360"/>
+      </w:pPr>
+    </w:lvl>
+    <w:lvl w:ilvl="4" w:tplc="340A0019" w:tentative="1">
+      <w:start w:val="1"/>
+      <w:numFmt w:val="lowerLetter"/>
+      <w:lvlText w:val="%5."/>
+      <w:lvlJc w:val="left"/>
+      <w:pPr>
+        <w:ind w:left="3600" w:hanging="360"/>
+      </w:pPr>
+    </w:lvl>
+    <w:lvl w:ilvl="5" w:tplc="340A001B" w:tentative="1">
+      <w:start w:val="1"/>
+      <w:numFmt w:val="lowerRoman"/>
+      <w:lvlText w:val="%6."/>
+      <w:lvlJc w:val="right"/>
+      <w:pPr>
+        <w:ind w:left="4320" w:hanging="180"/>
+      </w:pPr>
+    </w:lvl>
+    <w:lvl w:ilvl="6" w:tplc="340A000F" w:tentative="1">
+      <w:start w:val="1"/>
+      <w:numFmt w:val="decimal"/>
+      <w:lvlText w:val="%7."/>
+      <w:lvlJc w:val="left"/>
+      <w:pPr>
+        <w:ind w:left="5040" w:hanging="360"/>
+      </w:pPr>
+    </w:lvl>
+    <w:lvl w:ilvl="7" w:tplc="340A0019" w:tentative="1">
+      <w:start w:val="1"/>
+      <w:numFmt w:val="lowerLetter"/>
+      <w:lvlText w:val="%8."/>
+      <w:lvlJc w:val="left"/>
+      <w:pPr>
+        <w:ind w:left="5760" w:hanging="360"/>
+      </w:pPr>
+    </w:lvl>
+    <w:lvl w:ilvl="8" w:tplc="340A001B" w:tentative="1">
+      <w:start w:val="1"/>
+      <w:numFmt w:val="lowerRoman"/>
+      <w:lvlText w:val="%9."/>
+      <w:lvlJc w:val="right"/>
+      <w:pPr>
+        <w:ind w:left="6480" w:hanging="180"/>
+      </w:pPr>
+    </w:lvl>
+  </w:abstractNum>
+  <w:abstractNum w:abstractNumId="6" w15:restartNumberingAfterBreak="0">
+    <w:nsid w:val="6E7E2285"/>
+    <w:multiLevelType w:val="hybridMultilevel"/>
+    <w:tmpl w:val="D76E100A"/>
+    <w:lvl w:ilvl="0" w:tplc="340A0015">
+      <w:start w:val="1"/>
+      <w:numFmt w:val="upperLetter"/>
+      <w:lvlText w:val="%1."/>
+      <w:lvlJc w:val="left"/>
+      <w:pPr>
+        <w:ind w:left="1068" w:hanging="360"/>
+      </w:pPr>
+    </w:lvl>
+    <w:lvl w:ilvl="1" w:tplc="340A0019" w:tentative="1">
+      <w:start w:val="1"/>
+      <w:numFmt w:val="lowerLetter"/>
+      <w:lvlText w:val="%2."/>
+      <w:lvlJc w:val="left"/>
+      <w:pPr>
+        <w:ind w:left="1788" w:hanging="360"/>
+      </w:pPr>
+    </w:lvl>
+    <w:lvl w:ilvl="2" w:tplc="340A001B" w:tentative="1">
+      <w:start w:val="1"/>
+      <w:numFmt w:val="lowerRoman"/>
+      <w:lvlText w:val="%3."/>
+      <w:lvlJc w:val="right"/>
+      <w:pPr>
+        <w:ind w:left="2508" w:hanging="180"/>
+      </w:pPr>
+    </w:lvl>
+    <w:lvl w:ilvl="3" w:tplc="340A000F" w:tentative="1">
+      <w:start w:val="1"/>
+      <w:numFmt w:val="decimal"/>
+      <w:lvlText w:val="%4."/>
+      <w:lvlJc w:val="left"/>
+      <w:pPr>
+        <w:ind w:left="3228" w:hanging="360"/>
+      </w:pPr>
+    </w:lvl>
+    <w:lvl w:ilvl="4" w:tplc="340A0019" w:tentative="1">
+      <w:start w:val="1"/>
+      <w:numFmt w:val="lowerLetter"/>
+      <w:lvlText w:val="%5."/>
+      <w:lvlJc w:val="left"/>
+      <w:pPr>
+        <w:ind w:left="3948" w:hanging="360"/>
+      </w:pPr>
+    </w:lvl>
+    <w:lvl w:ilvl="5" w:tplc="340A001B" w:tentative="1">
+      <w:start w:val="1"/>
+      <w:numFmt w:val="lowerRoman"/>
+      <w:lvlText w:val="%6."/>
+      <w:lvlJc w:val="right"/>
+      <w:pPr>
+        <w:ind w:left="4668" w:hanging="180"/>
+      </w:pPr>
+    </w:lvl>
+    <w:lvl w:ilvl="6" w:tplc="340A000F" w:tentative="1">
+      <w:start w:val="1"/>
+      <w:numFmt w:val="decimal"/>
+      <w:lvlText w:val="%7."/>
+      <w:lvlJc w:val="left"/>
+      <w:pPr>
+        <w:ind w:left="5388" w:hanging="360"/>
+      </w:pPr>
+    </w:lvl>
+    <w:lvl w:ilvl="7" w:tplc="340A0019" w:tentative="1">
+      <w:start w:val="1"/>
+      <w:numFmt w:val="lowerLetter"/>
+      <w:lvlText w:val="%8."/>
+      <w:lvlJc w:val="left"/>
+      <w:pPr>
+        <w:ind w:left="6108" w:hanging="360"/>
+      </w:pPr>
+    </w:lvl>
+    <w:lvl w:ilvl="8" w:tplc="340A001B" w:tentative="1">
+      <w:start w:val="1"/>
+      <w:numFmt w:val="lowerRoman"/>
+      <w:lvlText w:val="%9."/>
+      <w:lvlJc w:val="right"/>
+      <w:pPr>
+        <w:ind w:left="6828" w:hanging="180"/>
+      </w:pPr>
+    </w:lvl>
+  </w:abstractNum>
+  <w:abstractNum w:abstractNumId="7" w15:restartNumberingAfterBreak="0">
+    <w:nsid w:val="79F90F9A"/>
+    <w:multiLevelType w:val="hybridMultilevel"/>
+    <w:tmpl w:val="893E786E"/>
+    <w:lvl w:ilvl="0" w:tplc="340A0001">
+      <w:start w:val="1"/>
+      <w:numFmt w:val="bullet"/>
+      <w:lvlText w:val=""/>
+      <w:lvlJc w:val="left"/>
+      <w:pPr>
+        <w:ind w:left="720" w:hanging="360"/>
+      </w:pPr>
+      <w:rPr>
+        <w:rFonts w:ascii="Symbol" w:hAnsi="Symbol" w:hint="default"/>
+      </w:rPr>
+    </w:lvl>
+    <w:lvl w:ilvl="1" w:tplc="340A0003" w:tentative="1">
+      <w:start w:val="1"/>
+      <w:numFmt w:val="bullet"/>
+      <w:lvlText w:val="o"/>
+      <w:lvlJc w:val="left"/>
+      <w:pPr>
+        <w:ind w:left="1440" w:hanging="360"/>
+      </w:pPr>
+      <w:rPr>
+        <w:rFonts w:ascii="Courier New" w:hAnsi="Courier New" w:cs="Courier New" w:hint="default"/>
+      </w:rPr>
+    </w:lvl>
+    <w:lvl w:ilvl="2" w:tplc="340A0005" w:tentative="1">
+      <w:start w:val="1"/>
+      <w:numFmt w:val="bullet"/>
+      <w:lvlText w:val=""/>
+      <w:lvlJc w:val="left"/>
+      <w:pPr>
+        <w:ind w:left="2160" w:hanging="360"/>
+      </w:pPr>
+      <w:rPr>
+        <w:rFonts w:ascii="Wingdings" w:hAnsi="Wingdings" w:hint="default"/>
+      </w:rPr>
+    </w:lvl>
+    <w:lvl w:ilvl="3" w:tplc="340A0001" w:tentative="1">
+      <w:start w:val="1"/>
+      <w:numFmt w:val="bullet"/>
+      <w:lvlText w:val=""/>
+      <w:lvlJc w:val="left"/>
+      <w:pPr>
+        <w:ind w:left="2880" w:hanging="360"/>
+      </w:pPr>
+      <w:rPr>
+        <w:rFonts w:ascii="Symbol" w:hAnsi="Symbol" w:hint="default"/>
+      </w:rPr>
+    </w:lvl>
+    <w:lvl w:ilvl="4" w:tplc="340A0003" w:tentative="1">
+      <w:start w:val="1"/>
+      <w:numFmt w:val="bullet"/>
+      <w:lvlText w:val="o"/>
+      <w:lvlJc w:val="left"/>
+      <w:pPr>
+        <w:ind w:left="3600" w:hanging="360"/>
+      </w:pPr>
+      <w:rPr>
+        <w:rFonts w:ascii="Courier New" w:hAnsi="Courier New" w:cs="Courier New" w:hint="default"/>
+      </w:rPr>
+    </w:lvl>
+    <w:lvl w:ilvl="5" w:tplc="340A0005" w:tentative="1">
+      <w:start w:val="1"/>
+      <w:numFmt w:val="bullet"/>
+      <w:lvlText w:val=""/>
+      <w:lvlJc w:val="left"/>
+      <w:pPr>
+        <w:ind w:left="4320" w:hanging="360"/>
+      </w:pPr>
+      <w:rPr>
+        <w:rFonts w:ascii="Wingdings" w:hAnsi="Wingdings" w:hint="default"/>
+      </w:rPr>
+    </w:lvl>
+    <w:lvl w:ilvl="6" w:tplc="340A0001" w:tentative="1">
+      <w:start w:val="1"/>
+      <w:numFmt w:val="bullet"/>
+      <w:lvlText w:val=""/>
+      <w:lvlJc w:val="left"/>
+      <w:pPr>
+        <w:ind w:left="5040" w:hanging="360"/>
+      </w:pPr>
+      <w:rPr>
+        <w:rFonts w:ascii="Symbol" w:hAnsi="Symbol" w:hint="default"/>
+      </w:rPr>
+    </w:lvl>
+    <w:lvl w:ilvl="7" w:tplc="340A0003" w:tentative="1">
+      <w:start w:val="1"/>
+      <w:numFmt w:val="bullet"/>
+      <w:lvlText w:val="o"/>
+      <w:lvlJc w:val="left"/>
+      <w:pPr>
+        <w:ind w:left="5760" w:hanging="360"/>
+      </w:pPr>
+      <w:rPr>
+        <w:rFonts w:ascii="Courier New" w:hAnsi="Courier New" w:cs="Courier New" w:hint="default"/>
+      </w:rPr>
+    </w:lvl>
+    <w:lvl w:ilvl="8" w:tplc="340A0005" w:tentative="1">
+      <w:start w:val="1"/>
+      <w:numFmt w:val="bullet"/>
+      <w:lvlText w:val=""/>
+      <w:lvlJc w:val="left"/>
+      <w:pPr>
+        <w:ind w:left="6480" w:hanging="360"/>
+      </w:pPr>
+      <w:rPr>
+        <w:rFonts w:ascii="Wingdings" w:hAnsi="Wingdings" w:hint="default"/>
+      </w:rPr>
+    </w:lvl>
+  </w:abstractNum>
+  <w:num w:numId="1" w16cid:durableId="250547757">
+    <w:abstractNumId w:val="7"/>
+  </w:num>
+  <w:num w:numId="2" w16cid:durableId="1013144718">
+    <w:abstractNumId w:val="6"/>
+  </w:num>
+  <w:num w:numId="3" w16cid:durableId="1458719428">
+    <w:abstractNumId w:val="0"/>
+  </w:num>
+  <w:num w:numId="4" w16cid:durableId="1961762471">
+    <w:abstractNumId w:val="2"/>
+  </w:num>
+  <w:num w:numId="5" w16cid:durableId="708384679">
+    <w:abstractNumId w:val="1"/>
+  </w:num>
+  <w:num w:numId="6" w16cid:durableId="705443535">
+    <w:abstractNumId w:val="4"/>
+  </w:num>
+  <w:num w:numId="7" w16cid:durableId="212036551">
+    <w:abstractNumId w:val="5"/>
+  </w:num>
+  <w:num w:numId="8" w16cid:durableId="727848825">
+    <w:abstractNumId w:val="3"/>
+  </w:num>
+</w:numbering>
 </file>
 
 <file path=word/styles.xml><?xml version="1.0" encoding="utf-8"?>
@@ -1218,6 +3120,29 @@
       <w:spacing w:val="5"/>
     </w:rPr>
   </w:style>
+  <w:style w:type="character" w:styleId="Hipervnculo">
+    <w:name w:val="Hyperlink"/>
+    <w:basedOn w:val="Fuentedeprrafopredeter"/>
+    <w:uiPriority w:val="99"/>
+    <w:unhideWhenUsed/>
+    <w:rsid w:val="00093658"/>
+    <w:rPr>
+      <w:color w:val="467886" w:themeColor="hyperlink"/>
+      <w:u w:val="single"/>
+    </w:rPr>
+  </w:style>
+  <w:style w:type="character" w:styleId="Mencinsinresolver">
+    <w:name w:val="Unresolved Mention"/>
+    <w:basedOn w:val="Fuentedeprrafopredeter"/>
+    <w:uiPriority w:val="99"/>
+    <w:semiHidden/>
+    <w:unhideWhenUsed/>
+    <w:rsid w:val="00093658"/>
+    <w:rPr>
+      <w:color w:val="605E5C"/>
+      <w:shd w:val="clear" w:color="auto" w:fill="E1DFDD"/>
+    </w:rPr>
+  </w:style>
 </w:styles>
 </file>
 

</xml_diff>